<commit_message>
Improve FSMs after making it independent study for 9th grader
</commit_message>
<xml_diff>
--- a/CourseMaterial/03_list_sets_maps/06_fsms/fsm_worksheet.docx
+++ b/CourseMaterial/03_list_sets_maps/06_fsms/fsm_worksheet.docx
@@ -50,7 +50,7 @@
           <w:sz w:val="40"/>
           <w:szCs w:val="40"/>
         </w:rPr>
-        <w:t>Machine</w:t>
+        <w:t>Machines</w:t>
       </w:r>
       <w:r>
         <w:rPr>
@@ -97,7 +97,13 @@
         <w:rPr>
           <w:rFonts w:ascii="Garamond" w:hAnsi="Garamond"/>
         </w:rPr>
-        <w:t xml:space="preserve"> FS</w:t>
+        <w:t xml:space="preserve"> </w:t>
+      </w:r>
+      <w:r>
+        <w:rPr>
+          <w:rFonts w:ascii="Garamond" w:hAnsi="Garamond"/>
+        </w:rPr>
+        <w:t>FS</w:t>
       </w:r>
       <w:r>
         <w:rPr>
@@ -297,7 +303,13 @@
         <w:rPr>
           <w:rFonts w:ascii="Garamond" w:hAnsi="Garamond"/>
         </w:rPr>
-        <w:t xml:space="preserve"> in the FS</w:t>
+        <w:t xml:space="preserve"> in the </w:t>
+      </w:r>
+      <w:r>
+        <w:rPr>
+          <w:rFonts w:ascii="Garamond" w:hAnsi="Garamond"/>
+        </w:rPr>
+        <w:t>FS</w:t>
       </w:r>
       <w:r>
         <w:rPr>
@@ -472,7 +484,13 @@
         <w:rPr>
           <w:rFonts w:ascii="Garamond" w:hAnsi="Garamond"/>
         </w:rPr>
-        <w:t>Fill in the missing information in the FS</w:t>
+        <w:t xml:space="preserve">Fill in the missing information in the </w:t>
+      </w:r>
+      <w:r>
+        <w:rPr>
+          <w:rFonts w:ascii="Garamond" w:hAnsi="Garamond"/>
+        </w:rPr>
+        <w:t>FS</w:t>
       </w:r>
       <w:r>
         <w:rPr>
@@ -658,7 +676,13 @@
           <w:rFonts w:ascii="Garamond" w:hAnsi="Garamond"/>
         </w:rPr>
         <w:lastRenderedPageBreak/>
-        <w:t>Create an FS</w:t>
+        <w:t xml:space="preserve">Create an </w:t>
+      </w:r>
+      <w:r>
+        <w:rPr>
+          <w:rFonts w:ascii="Garamond" w:hAnsi="Garamond"/>
+        </w:rPr>
+        <w:t>FS</w:t>
       </w:r>
       <w:r>
         <w:rPr>
@@ -804,7 +828,13 @@
         <w:rPr>
           <w:rFonts w:ascii="Garamond" w:hAnsi="Garamond"/>
         </w:rPr>
-        <w:t>an FS</w:t>
+        <w:t xml:space="preserve">an </w:t>
+      </w:r>
+      <w:r>
+        <w:rPr>
+          <w:rFonts w:ascii="Garamond" w:hAnsi="Garamond"/>
+        </w:rPr>
+        <w:t>FS</w:t>
       </w:r>
       <w:r>
         <w:rPr>
@@ -970,7 +1000,13 @@
         <w:rPr>
           <w:rFonts w:ascii="Garamond" w:hAnsi="Garamond"/>
         </w:rPr>
-        <w:t>an FS</w:t>
+        <w:t xml:space="preserve">an </w:t>
+      </w:r>
+      <w:r>
+        <w:rPr>
+          <w:rFonts w:ascii="Garamond" w:hAnsi="Garamond"/>
+        </w:rPr>
+        <w:t>FS</w:t>
       </w:r>
       <w:r>
         <w:rPr>
@@ -1123,7 +1159,13 @@
           <w:rFonts w:ascii="Garamond" w:hAnsi="Garamond"/>
         </w:rPr>
         <w:lastRenderedPageBreak/>
-        <w:t>Create an FS</w:t>
+        <w:t xml:space="preserve">Create an </w:t>
+      </w:r>
+      <w:r>
+        <w:rPr>
+          <w:rFonts w:ascii="Garamond" w:hAnsi="Garamond"/>
+        </w:rPr>
+        <w:t>FS</w:t>
       </w:r>
       <w:r>
         <w:rPr>
@@ -1356,7 +1398,13 @@
         <w:rPr>
           <w:rFonts w:ascii="Garamond" w:hAnsi="Garamond"/>
         </w:rPr>
-        <w:t>Create an FS</w:t>
+        <w:t xml:space="preserve">Create an </w:t>
+      </w:r>
+      <w:r>
+        <w:rPr>
+          <w:rFonts w:ascii="Garamond" w:hAnsi="Garamond"/>
+        </w:rPr>
+        <w:t>FS</w:t>
       </w:r>
       <w:r>
         <w:rPr>
@@ -1600,7 +1648,13 @@
         <w:rPr>
           <w:rFonts w:ascii="Garamond" w:hAnsi="Garamond"/>
         </w:rPr>
-        <w:t>Model this with a two-state FS</w:t>
+        <w:t xml:space="preserve">Model this with a two-state </w:t>
+      </w:r>
+      <w:r>
+        <w:rPr>
+          <w:rFonts w:ascii="Garamond" w:hAnsi="Garamond"/>
+        </w:rPr>
+        <w:t>FS</w:t>
       </w:r>
       <w:r>
         <w:rPr>
@@ -1783,7 +1837,13 @@
         <w:rPr>
           <w:rFonts w:ascii="Garamond" w:hAnsi="Garamond"/>
         </w:rPr>
-        <w:t>Imagine an automatic door with sensors. The door opens when someone approaches and closes when no one is there. Model this with an FS</w:t>
+        <w:t xml:space="preserve">Imagine an automatic door with sensors. The door opens when someone approaches and closes when no one is there. Model this with an </w:t>
+      </w:r>
+      <w:r>
+        <w:rPr>
+          <w:rFonts w:ascii="Garamond" w:hAnsi="Garamond"/>
+        </w:rPr>
+        <w:t>FS</w:t>
       </w:r>
       <w:r>
         <w:rPr>

</xml_diff>